<commit_message>
Restructured file paths to suit larger model
</commit_message>
<xml_diff>
--- a/AI Coding Logic.docx
+++ b/AI Coding Logic.docx
@@ -860,6 +860,18 @@
       </w:pPr>
       <w:r>
         <w:t>Having 13 cards and more Contracts</w:t>
+      </w:r>
+    </w:p>
+    <w:p>
+      <w:pPr>
+        <w:pStyle w:val="ListParagraph"/>
+        <w:numPr>
+          <w:ilvl w:val="0"/>
+          <w:numId w:val="6"/>
+        </w:numPr>
+      </w:pPr>
+      <w:r>
+        <w:t>Allow runs to be mixed suit</w:t>
       </w:r>
     </w:p>
     <w:sectPr>

</xml_diff>